<commit_message>
DOCX first row blank
</commit_message>
<xml_diff>
--- a/tests/testthat/docx/test2.docx
+++ b/tests/testthat/docx/test2.docx
@@ -78,6 +78,8 @@
           <w:bottom w:val="single" w:sz="4" w:space="0" w:color="auto"/>
           <w:left w:val="single" w:sz="4" w:space="0" w:color="auto"/>
           <w:right w:val="single" w:sz="4" w:space="0" w:color="auto"/>
+          <w:insideH w:val="single" w:sz="4" w:space="0" w:color="auto"/>
+          <w:insideV w:val="single" w:sz="4" w:space="0" w:color="auto"/>
         </w:tblBorders>
         <w:tblCellMar>
           <w:left w:w="72" w:type="dxa"/>
@@ -296,6 +298,25 @@
             </w:pPr>
             <w:r>
               <w:t xml:space="preserve">carb</w:t>
+            </w:r>
+          </w:p>
+        </w:tc>
+      </w:tr>
+      <w:tr>
+        <w:trPr>
+          <w:trHeight w:hRule="exact" w:val="302"/>
+        </w:trPr>
+        <w:tc>
+          <w:tcPr>
+            <w:gridSpan w:val="11"/>
+          </w:tcPr>
+          <w:p>
+            <w:pPr>
+              <w:jc w:val="left"/>
+              <w:spacing w:after="0"/>
+            </w:pPr>
+            <w:r>
+              <w:t xml:space="preserve"> </w:t>
             </w:r>
           </w:p>
         </w:tc>

</xml_diff>

<commit_message>
Footnotes valign fix #231
</commit_message>
<xml_diff>
--- a/tests/testthat/docx/test2.docx
+++ b/tests/testthat/docx/test2.docx
@@ -17,7 +17,7 @@
           <w:right w:w="32" w:type="dxa"/>
         </w:tblCellMar>
         <w:tblW w:w="10382"/>
-        <w:tblInd w:w="130" w:type="dxa"/>
+        <w:tblInd w:w="0" w:type="dxa"/>
         <w:tblBorders/>
       </w:tblPr>
       <w:tblGrid>
@@ -25,7 +25,7 @@
       </w:tblGrid>
       <w:tr>
         <w:trPr>
-          <w:trHeight w:hRule="exact" w:val="302"/>
+          <w:trHeight w:hRule="exact" w:val="305"/>
         </w:trPr>
         <w:tc>
           <w:p>
@@ -41,7 +41,7 @@
       </w:tr>
       <w:tr>
         <w:trPr>
-          <w:trHeight w:hRule="exact" w:val="302"/>
+          <w:trHeight w:hRule="exact" w:val="305"/>
         </w:trPr>
         <w:tc>
           <w:p>
@@ -57,7 +57,7 @@
       </w:tr>
       <w:tr>
         <w:trPr>
-          <w:trHeight w:hRule="exact" w:val="302"/>
+          <w:trHeight w:hRule="exact" w:val="305"/>
         </w:trPr>
         <w:tc>
           <w:p>
@@ -70,17 +70,10 @@
     </w:tbl>
     <w:tbl>
       <w:tblPr>
-        <w:tblInd w:w="130" w:type="dxa"/>
+        <w:tblInd w:w="0" w:type="dxa"/>
         <w:tblStyle w:val="TableGrid"/>
         <w:tblW w:w="10382" w:type="dxa"/>
-        <w:tblBorders>
-          <w:top w:val="single" w:sz="4" w:space="0" w:color="auto"/>
-          <w:bottom w:val="single" w:sz="4" w:space="0" w:color="auto"/>
-          <w:left w:val="single" w:sz="4" w:space="0" w:color="auto"/>
-          <w:right w:val="single" w:sz="4" w:space="0" w:color="auto"/>
-          <w:insideH w:val="single" w:sz="4" w:space="0" w:color="auto"/>
-          <w:insideV w:val="single" w:sz="4" w:space="0" w:color="auto"/>
-        </w:tblBorders>
+        <w:tblBorders/>
         <w:tblCellMar>
           <w:left w:w="32" w:type="dxa"/>
           <w:right w:w="32" w:type="dxa"/>
@@ -101,14 +94,13 @@
       </w:tblGrid>
       <w:tr>
         <w:trPr>
-          <w:trHeight w:hRule="exact" w:val="302"/>
+          <w:trHeight w:hRule="exact" w:val="305"/>
         </w:trPr>
         <w:tc>
           <w:tcPr>
             <w:tcW w:w="691"/>
             <w:tcBorders>
               <w:bottom w:val="single" w:sz="4" w:space="0" w:color="auto"/>
-              <w:top w:val="single" w:sz="4" w:space="0" w:color="auto"/>
             </w:tcBorders>
             <w:vAlign w:val="bottom"/>
           </w:tcPr>
@@ -127,7 +119,6 @@
             <w:tcW w:w="1440"/>
             <w:tcBorders>
               <w:bottom w:val="single" w:sz="4" w:space="0" w:color="auto"/>
-              <w:top w:val="single" w:sz="4" w:space="0" w:color="auto"/>
             </w:tcBorders>
             <w:vAlign w:val="bottom"/>
           </w:tcPr>
@@ -146,7 +137,6 @@
             <w:tcW w:w="821"/>
             <w:tcBorders>
               <w:bottom w:val="single" w:sz="4" w:space="0" w:color="auto"/>
-              <w:top w:val="single" w:sz="4" w:space="0" w:color="auto"/>
             </w:tcBorders>
             <w:vAlign w:val="bottom"/>
           </w:tcPr>
@@ -165,7 +155,6 @@
             <w:tcW w:w="634"/>
             <w:tcBorders>
               <w:bottom w:val="single" w:sz="4" w:space="0" w:color="auto"/>
-              <w:top w:val="single" w:sz="4" w:space="0" w:color="auto"/>
             </w:tcBorders>
             <w:vAlign w:val="bottom"/>
           </w:tcPr>
@@ -184,7 +173,6 @@
             <w:tcW w:w="691"/>
             <w:tcBorders>
               <w:bottom w:val="single" w:sz="4" w:space="0" w:color="auto"/>
-              <w:top w:val="single" w:sz="4" w:space="0" w:color="auto"/>
             </w:tcBorders>
             <w:vAlign w:val="bottom"/>
           </w:tcPr>
@@ -203,7 +191,6 @@
             <w:tcW w:w="2880"/>
             <w:tcBorders>
               <w:bottom w:val="single" w:sz="4" w:space="0" w:color="auto"/>
-              <w:top w:val="single" w:sz="4" w:space="0" w:color="auto"/>
             </w:tcBorders>
             <w:vAlign w:val="bottom"/>
           </w:tcPr>
@@ -222,7 +209,6 @@
             <w:tcW w:w="821"/>
             <w:tcBorders>
               <w:bottom w:val="single" w:sz="4" w:space="0" w:color="auto"/>
-              <w:top w:val="single" w:sz="4" w:space="0" w:color="auto"/>
             </w:tcBorders>
             <w:vAlign w:val="bottom"/>
           </w:tcPr>
@@ -241,7 +227,6 @@
             <w:tcW w:w="464"/>
             <w:tcBorders>
               <w:bottom w:val="single" w:sz="4" w:space="0" w:color="auto"/>
-              <w:top w:val="single" w:sz="4" w:space="0" w:color="auto"/>
             </w:tcBorders>
             <w:vAlign w:val="bottom"/>
           </w:tcPr>
@@ -260,7 +245,6 @@
             <w:tcW w:w="555"/>
             <w:tcBorders>
               <w:bottom w:val="single" w:sz="4" w:space="0" w:color="auto"/>
-              <w:top w:val="single" w:sz="4" w:space="0" w:color="auto"/>
             </w:tcBorders>
             <w:vAlign w:val="bottom"/>
           </w:tcPr>
@@ -279,7 +263,6 @@
             <w:tcW w:w="699"/>
             <w:tcBorders>
               <w:bottom w:val="single" w:sz="4" w:space="0" w:color="auto"/>
-              <w:top w:val="single" w:sz="4" w:space="0" w:color="auto"/>
             </w:tcBorders>
             <w:vAlign w:val="bottom"/>
           </w:tcPr>
@@ -298,7 +281,6 @@
             <w:tcW w:w="686"/>
             <w:tcBorders>
               <w:bottom w:val="single" w:sz="4" w:space="0" w:color="auto"/>
-              <w:top w:val="single" w:sz="4" w:space="0" w:color="auto"/>
             </w:tcBorders>
             <w:vAlign w:val="bottom"/>
           </w:tcPr>
@@ -315,7 +297,7 @@
       </w:tr>
       <w:tr>
         <w:trPr>
-          <w:trHeight w:hRule="exact" w:val="302"/>
+          <w:trHeight w:hRule="exact" w:val="305"/>
         </w:trPr>
         <w:tc>
           <w:tcPr>
@@ -333,7 +315,7 @@
         </w:tc>
       </w:tr>
       <w:trPr>
-        <w:trHeight w:hRule="exact" w:val="302"/>
+        <w:trHeight w:hRule="exact" w:val="305"/>
       </w:trPr>
       <w:tr>
         <w:tc>
@@ -459,7 +441,7 @@
         </w:tc>
       </w:tr>
       <w:trPr>
-        <w:trHeight w:hRule="exact" w:val="302"/>
+        <w:trHeight w:hRule="exact" w:val="305"/>
       </w:trPr>
       <w:tr>
         <w:tc>
@@ -585,7 +567,7 @@
         </w:tc>
       </w:tr>
       <w:trPr>
-        <w:trHeight w:hRule="exact" w:val="302"/>
+        <w:trHeight w:hRule="exact" w:val="305"/>
       </w:trPr>
       <w:tr>
         <w:tc>
@@ -711,7 +693,7 @@
         </w:tc>
       </w:tr>
       <w:trPr>
-        <w:trHeight w:hRule="exact" w:val="302"/>
+        <w:trHeight w:hRule="exact" w:val="305"/>
       </w:trPr>
       <w:tr>
         <w:tc>
@@ -837,7 +819,7 @@
         </w:tc>
       </w:tr>
       <w:trPr>
-        <w:trHeight w:hRule="exact" w:val="302"/>
+        <w:trHeight w:hRule="exact" w:val="305"/>
       </w:trPr>
       <w:tr>
         <w:tc>
@@ -963,7 +945,7 @@
         </w:tc>
       </w:tr>
       <w:trPr>
-        <w:trHeight w:hRule="exact" w:val="302"/>
+        <w:trHeight w:hRule="exact" w:val="305"/>
       </w:trPr>
       <w:tr>
         <w:tc>
@@ -1089,7 +1071,7 @@
         </w:tc>
       </w:tr>
       <w:trPr>
-        <w:trHeight w:hRule="exact" w:val="302"/>
+        <w:trHeight w:hRule="exact" w:val="305"/>
       </w:trPr>
       <w:tr>
         <w:tc>
@@ -1215,7 +1197,7 @@
         </w:tc>
       </w:tr>
       <w:trPr>
-        <w:trHeight w:hRule="exact" w:val="302"/>
+        <w:trHeight w:hRule="exact" w:val="305"/>
       </w:trPr>
       <w:tr>
         <w:tc>
@@ -1341,7 +1323,7 @@
         </w:tc>
       </w:tr>
       <w:trPr>
-        <w:trHeight w:hRule="exact" w:val="302"/>
+        <w:trHeight w:hRule="exact" w:val="305"/>
       </w:trPr>
       <w:tr>
         <w:tc>
@@ -1467,7 +1449,7 @@
         </w:tc>
       </w:tr>
       <w:trPr>
-        <w:trHeight w:hRule="exact" w:val="302"/>
+        <w:trHeight w:hRule="exact" w:val="305"/>
       </w:trPr>
       <w:tr>
         <w:tc>
@@ -1593,7 +1575,7 @@
         </w:tc>
       </w:tr>
       <w:trPr>
-        <w:trHeight w:hRule="exact" w:val="302"/>
+        <w:trHeight w:hRule="exact" w:val="305"/>
       </w:trPr>
       <w:tr>
         <w:tc>
@@ -1719,7 +1701,7 @@
         </w:tc>
       </w:tr>
       <w:trPr>
-        <w:trHeight w:hRule="exact" w:val="302"/>
+        <w:trHeight w:hRule="exact" w:val="305"/>
       </w:trPr>
       <w:tr>
         <w:tc>
@@ -1845,7 +1827,7 @@
         </w:tc>
       </w:tr>
       <w:trPr>
-        <w:trHeight w:hRule="exact" w:val="302"/>
+        <w:trHeight w:hRule="exact" w:val="305"/>
       </w:trPr>
       <w:tr>
         <w:tc>
@@ -1971,7 +1953,7 @@
         </w:tc>
       </w:tr>
       <w:trPr>
-        <w:trHeight w:hRule="exact" w:val="302"/>
+        <w:trHeight w:hRule="exact" w:val="305"/>
       </w:trPr>
       <w:tr>
         <w:tc>
@@ -2097,7 +2079,7 @@
         </w:tc>
       </w:tr>
       <w:trPr>
-        <w:trHeight w:hRule="exact" w:val="302"/>
+        <w:trHeight w:hRule="exact" w:val="305"/>
       </w:trPr>
       <w:tr>
         <w:tc>
@@ -2230,17 +2212,25 @@
           <w:right w:w="32" w:type="dxa"/>
         </w:tblCellMar>
         <w:tblW w:w="10384"/>
-        <w:tblInd w:w="130" w:type="dxa"/>
-        <w:tblBorders/>
+        <w:tblInd w:w="0" w:type="dxa"/>
+        <w:tblBorders>
+          <w:top w:val="single" w:sz="4" w:space="0" w:color="auto"/>
+          <w:bottom w:val="single" w:sz="4" w:space="0" w:color="auto"/>
+        </w:tblBorders>
       </w:tblPr>
       <w:tblGrid>
         <w:gridCol w:w="10384"/>
       </w:tblGrid>
       <w:tr>
         <w:trPr>
-          <w:trHeight w:hRule="exact" w:val="302"/>
+          <w:trHeight w:hRule="exact" w:val="305"/>
         </w:trPr>
         <w:tc>
+          <w:tcPr>
+            <w:tcBorders>
+              <w:top w:val="single" w:sz="4" w:space="0" w:color="auto"/>
+            </w:tcBorders>
+          </w:tcPr>
           <w:p>
             <w:r>
               <w:t/>
@@ -2250,7 +2240,7 @@
       </w:tr>
       <w:tr>
         <w:trPr>
-          <w:trHeight w:hRule="exact" w:val="302"/>
+          <w:trHeight w:hRule="exact" w:val="305"/>
         </w:trPr>
         <w:tc>
           <w:p>
@@ -2266,7 +2256,7 @@
       </w:tr>
       <w:tr>
         <w:trPr>
-          <w:trHeight w:hRule="exact" w:val="302"/>
+          <w:trHeight w:hRule="exact" w:val="305"/>
         </w:trPr>
         <w:tc>
           <w:p>
@@ -2327,7 +2317,7 @@
     </w:p>
     <w:p>
       <w:pPr>
-        <w:spacing w:after="8" w:line="260" w:lineRule="auto"/>
+        <w:spacing w:after="8" w:line="263" w:lineRule="auto"/>
         <w:contextualSpacing/>
         <w:rPr>
           <w:sz w:val="24"/>
@@ -2377,7 +2367,7 @@
     </w:tblGrid>
     <w:tr>
       <w:trPr>
-        <w:trHeight w:hRule="exact" w:val="302"/>
+        <w:trHeight w:hRule="exact" w:val="305"/>
       </w:trPr>
       <w:tc>
         <w:tcPr>
@@ -2500,7 +2490,7 @@
     </w:tblGrid>
     <w:tr>
       <w:trPr>
-        <w:trHeight w:hRule="exact" w:val="302"/>
+        <w:trHeight w:hRule="exact" w:val="305"/>
       </w:trPr>
       <w:tc>
         <w:tcPr>
@@ -2533,7 +2523,7 @@
     </w:tr>
     <w:tr>
       <w:trPr>
-        <w:trHeight w:hRule="exact" w:val="302"/>
+        <w:trHeight w:hRule="exact" w:val="305"/>
       </w:trPr>
       <w:tc>
         <w:tcPr>
@@ -2566,7 +2556,7 @@
     </w:tr>
     <w:tr>
       <w:trPr>
-        <w:trHeight w:hRule="exact" w:val="302"/>
+        <w:trHeight w:hRule="exact" w:val="305"/>
       </w:trPr>
       <w:tc>
         <w:tcPr>
@@ -2636,7 +2626,7 @@
   </w:tbl>
   <w:p>
     <w:pPr>
-      <w:spacing w:after="8" w:line="260" w:lineRule="auto"/>
+      <w:spacing w:after="8" w:line="263" w:lineRule="auto"/>
       <w:contextualSpacing/>
       <w:rPr>
         <w:sz w:val="24"/>

</xml_diff>